<commit_message>
final submission rm assignment paper
</commit_message>
<xml_diff>
--- a/RESEARCH METHODOLOGY/RM - GROUP 09 6 PAGE.docx
+++ b/RESEARCH METHODOLOGY/RM - GROUP 09 6 PAGE.docx
@@ -1158,12 +1158,21 @@
         </w:rPr>
         <w:t xml:space="preserve"> </w:t>
       </w:r>
+      <w:proofErr w:type="gramStart"/>
       <w:r>
         <w:rPr>
           <w:sz w:val="28"/>
           <w:szCs w:val="28"/>
         </w:rPr>
-        <w:t>February, 2024</w:t>
+        <w:t>February,</w:t>
+      </w:r>
+      <w:proofErr w:type="gramEnd"/>
+      <w:r>
+        <w:rPr>
+          <w:sz w:val="28"/>
+          <w:szCs w:val="28"/>
+        </w:rPr>
+        <w:t xml:space="preserve"> 2024</w:t>
       </w:r>
     </w:p>
     <w:p>
@@ -2503,7 +2512,25 @@
                 <w:szCs w:val="22"/>
                 <w:lang w:val="en-GB"/>
               </w:rPr>
-              <w:t xml:space="preserve">Determine and Demonstrate </w:t>
+              <w:t xml:space="preserve">Determine and </w:t>
+            </w:r>
+            <w:proofErr w:type="gramStart"/>
+            <w:r>
+              <w:rPr>
+                <w:sz w:val="22"/>
+                <w:szCs w:val="22"/>
+                <w:lang w:val="en-GB"/>
+              </w:rPr>
+              <w:t>Demonstrate</w:t>
+            </w:r>
+            <w:proofErr w:type="gramEnd"/>
+            <w:r>
+              <w:rPr>
+                <w:sz w:val="22"/>
+                <w:szCs w:val="22"/>
+                <w:lang w:val="en-GB"/>
+              </w:rPr>
+              <w:t xml:space="preserve"> </w:t>
             </w:r>
             <w:r>
               <w:rPr>
@@ -3691,7 +3718,13 @@
         <w:br/>
       </w:r>
       <w:r>
-        <w:t>(22-47019-1, 22-47018-1, 22-46013-1)@student.aiub.edu</w:t>
+        <w:t>(22-47019-1, 22-47018-1, 22-46013-</w:t>
+      </w:r>
+      <w:r>
+        <w:t>1) @</w:t>
+      </w:r>
+      <w:r>
+        <w:t>student.aiub.edu</w:t>
       </w:r>
     </w:p>
     <w:p>
@@ -3732,7 +3765,7 @@
         <w:rPr>
           <w:iCs/>
         </w:rPr>
-        <w:t>This paper presents a framework for an intelligent accommodation system designed to improve living conditions, security, and economic opportunities for Rohingya refugees. Using a systematic literature review (SLR), the study identifies key challenges and proposes an AI-driven model incorporating sustainable infrastructure and community-focused strategies. The framework aims to enhance resource management, security, and productivity within refugee camps, providing a comprehensive approach to addressing both immediate and long-term needs. Findings underscore the potential for integrating technology and local knowledge to foster self-sufficiency and stability. This research offers valuable insights for policymakers and humanitarian organizations, guiding innovative solutions for refugee support and integration.</w:t>
+        <w:t>This paper presents a framework for an intelligent accommodation system aimed at enhancing living conditions, security, and economic opportunities for Rohingya refugees. Through a systematic literature review (SLR), the study identifies challenges and proposes an AI-driven model with sustainable infrastructure and community-focused strategies. The framework seeks to improve resource management, security, and productivity within refugee camps, addressing both immediate and long-term needs. Findings highlight the potential of integrating technology and local knowledge to promote self-sufficiency and stability, offering valuable insights for policymakers and humanitarian organizations.</w:t>
       </w:r>
     </w:p>
     <w:p>
@@ -3769,10 +3802,7 @@
         <w:t>Accommodation, Refugee Productivity,</w:t>
       </w:r>
       <w:r>
-        <w:t xml:space="preserve"> </w:t>
-      </w:r>
-      <w:r>
-        <w:t>Economic Empowerment</w:t>
+        <w:t xml:space="preserve"> Economic Empowerment</w:t>
       </w:r>
     </w:p>
     <w:p>
@@ -3815,7 +3845,7 @@
         <w:jc w:val="both"/>
       </w:pPr>
       <w:r>
-        <w:t>The Rohingya, an ethnic minority from Myanmar, have endured decades of persecution, leading to mass displacement. Nearly 1,000,000 Rohingya refugees (United Nations High Commissioner for Refugees, n.d.) are currently living in makeshift camps in Bangladesh. There is an urgent need for innovative solutions that provide both accommodation and promote self-sufficiency (Milton et al., 2017). The refugee influx, especially in Cox’s Bazar, has placed tremendous strain on resources and infrastructure. Traditional camps focus on immediate relief, such as food and shelter, but often overlook long-term sustainability and the economic contribution of refugees (Bhatia et al., 2018).</w:t>
+        <w:t>The Rohingya, a persecuted ethnic minority from Myanmar, face severe displacement, with nearly 1,000,000 refugees in makeshift camps in Bangladesh (United Nations High Commissioner for Refugees, n.d.). Innovative solutions are needed to provide accommodation and foster self-sufficiency (Milton et al., 2017). The influx, particularly in Cox’s Bazar, strains resources and infrastructure. Traditional camps offer immediate relief but often neglect long-term sustainability and economic potential (Bhatia et al., 2018).</w:t>
       </w:r>
     </w:p>
     <w:p>
@@ -3824,7 +3854,15 @@
         <w:jc w:val="both"/>
       </w:pPr>
       <w:r>
-        <w:t>Tasmin, a 51-year-old Rohingya woman, fled Myanmar in 2017 after extreme violence, journeying for eleven days before crossing the Naf River into Bangladesh. Her family joined nearly one million refugees in Kutupalong, facing overcrowded conditions, inadequate shelter, and food shortages (Relief International, 2019). This story highlights the trauma and challenges many refugees experience in the camps.</w:t>
+        <w:t xml:space="preserve">Tasmin, a 51-year-old Rohingya woman, fled Myanmar in 2017 after extreme violence, journeying for eleven days before crossing the Naf River into Bangladesh. Her family joined nearly one million refugees in </w:t>
+      </w:r>
+      <w:proofErr w:type="spellStart"/>
+      <w:r>
+        <w:t>Kutupalong</w:t>
+      </w:r>
+      <w:proofErr w:type="spellEnd"/>
+      <w:r>
+        <w:t>, facing overcrowded conditions, inadequate shelter, and food shortages (Relief International, 2019). This story highlights the trauma and challenges many refugees experience in the camps.</w:t>
       </w:r>
     </w:p>
     <w:p>
@@ -3839,16 +3877,16 @@
         </w:rPr>
         <w:lastRenderedPageBreak/>
         <w:drawing>
-          <wp:anchor distT="0" distB="0" distL="114300" distR="114300" simplePos="0" relativeHeight="251662336" behindDoc="0" locked="0" layoutInCell="1" allowOverlap="1" wp14:anchorId="6075A45B" wp14:editId="1C2F103A">
+          <wp:anchor distT="0" distB="0" distL="114300" distR="114300" simplePos="0" relativeHeight="251662336" behindDoc="0" locked="0" layoutInCell="1" allowOverlap="1" wp14:anchorId="6075A45B" wp14:editId="606FE9A0">
             <wp:simplePos x="0" y="0"/>
-            <wp:positionH relativeFrom="column">
-              <wp:posOffset>3225800</wp:posOffset>
+            <wp:positionH relativeFrom="margin">
+              <wp:posOffset>3084830</wp:posOffset>
             </wp:positionH>
             <wp:positionV relativeFrom="paragraph">
-              <wp:posOffset>179705</wp:posOffset>
+              <wp:posOffset>118745</wp:posOffset>
             </wp:positionV>
-            <wp:extent cx="2831465" cy="1594485"/>
-            <wp:effectExtent l="0" t="0" r="6985" b="5715"/>
+            <wp:extent cx="2504440" cy="1414780"/>
+            <wp:effectExtent l="0" t="0" r="0" b="0"/>
             <wp:wrapSquare wrapText="bothSides"/>
             <wp:docPr id="1541594195" name="Picture 1" descr="Bangladesh heightens security at Rohingya camps"/>
             <wp:cNvGraphicFramePr>
@@ -3879,7 +3917,7 @@
                   <pic:spPr bwMode="auto">
                     <a:xfrm>
                       <a:off x="0" y="0"/>
-                      <a:ext cx="2831465" cy="1594485"/>
+                      <a:ext cx="2504440" cy="1414780"/>
                     </a:xfrm>
                     <a:prstGeom prst="rect">
                       <a:avLst/>
@@ -3906,16 +3944,16 @@
           <w:noProof/>
         </w:rPr>
         <w:drawing>
-          <wp:anchor distT="0" distB="0" distL="114300" distR="114300" simplePos="0" relativeHeight="251661312" behindDoc="0" locked="0" layoutInCell="1" allowOverlap="1" wp14:anchorId="548E3A64" wp14:editId="6F62E671">
+          <wp:anchor distT="0" distB="0" distL="114300" distR="114300" simplePos="0" relativeHeight="251661312" behindDoc="0" locked="0" layoutInCell="1" allowOverlap="1" wp14:anchorId="548E3A64" wp14:editId="375C0671">
             <wp:simplePos x="0" y="0"/>
             <wp:positionH relativeFrom="margin">
-              <wp:posOffset>0</wp:posOffset>
+              <wp:posOffset>61291</wp:posOffset>
             </wp:positionH>
             <wp:positionV relativeFrom="paragraph">
-              <wp:posOffset>170180</wp:posOffset>
+              <wp:posOffset>134565</wp:posOffset>
             </wp:positionV>
-            <wp:extent cx="3003550" cy="1610995"/>
-            <wp:effectExtent l="0" t="0" r="6350" b="8255"/>
+            <wp:extent cx="2638425" cy="1414780"/>
+            <wp:effectExtent l="0" t="0" r="9525" b="0"/>
             <wp:wrapSquare wrapText="bothSides"/>
             <wp:docPr id="1219059799" name="Picture 1" descr="Almost one million Rohingya refugees living in Bangladesh | Humanity &amp;  Inclusion Canada"/>
             <wp:cNvGraphicFramePr>
@@ -3946,7 +3984,7 @@
                   <pic:spPr bwMode="auto">
                     <a:xfrm>
                       <a:off x="0" y="0"/>
-                      <a:ext cx="3003550" cy="1610995"/>
+                      <a:ext cx="2638425" cy="1414780"/>
                     </a:xfrm>
                     <a:prstGeom prst="rect">
                       <a:avLst/>
@@ -3975,6 +4013,37 @@
         <w:contextualSpacing/>
         <w:jc w:val="both"/>
       </w:pPr>
+    </w:p>
+    <w:p>
+      <w:pPr>
+        <w:spacing w:before="120" w:after="120"/>
+        <w:contextualSpacing/>
+      </w:pPr>
+    </w:p>
+    <w:p>
+      <w:pPr>
+        <w:spacing w:before="120" w:after="120"/>
+        <w:contextualSpacing/>
+        <w:jc w:val="both"/>
+      </w:pPr>
+    </w:p>
+    <w:p>
+      <w:pPr>
+        <w:pStyle w:val="NormalWeb"/>
+        <w:jc w:val="both"/>
+      </w:pPr>
+    </w:p>
+    <w:p>
+      <w:pPr>
+        <w:pStyle w:val="NormalWeb"/>
+        <w:jc w:val="both"/>
+      </w:pPr>
+    </w:p>
+    <w:p>
+      <w:pPr>
+        <w:pStyle w:val="NormalWeb"/>
+        <w:jc w:val="both"/>
+      </w:pPr>
       <w:r>
         <w:rPr>
           <w:noProof/>
@@ -3982,15 +4051,15 @@
         <mc:AlternateContent>
           <mc:Choice Requires="wps">
             <w:drawing>
-              <wp:anchor distT="0" distB="0" distL="114300" distR="114300" simplePos="0" relativeHeight="251664384" behindDoc="0" locked="0" layoutInCell="1" allowOverlap="1" wp14:anchorId="402F6E45" wp14:editId="76A61239">
+              <wp:anchor distT="0" distB="0" distL="114300" distR="114300" simplePos="0" relativeHeight="251664384" behindDoc="0" locked="0" layoutInCell="1" allowOverlap="1" wp14:anchorId="402F6E45" wp14:editId="71AC450F">
                 <wp:simplePos x="0" y="0"/>
-                <wp:positionH relativeFrom="column">
-                  <wp:posOffset>3124200</wp:posOffset>
+                <wp:positionH relativeFrom="margin">
+                  <wp:align>right</wp:align>
                 </wp:positionH>
                 <wp:positionV relativeFrom="paragraph">
-                  <wp:posOffset>1666875</wp:posOffset>
+                  <wp:posOffset>84593</wp:posOffset>
                 </wp:positionV>
-                <wp:extent cx="3075305" cy="411480"/>
+                <wp:extent cx="3037398" cy="411480"/>
                 <wp:effectExtent l="0" t="0" r="0" b="7620"/>
                 <wp:wrapNone/>
                 <wp:docPr id="3" name="Text Box 3"/>
@@ -4002,7 +4071,7 @@
                       <wps:spPr>
                         <a:xfrm>
                           <a:off x="0" y="0"/>
-                          <a:ext cx="3075305" cy="411480"/>
+                          <a:ext cx="3037398" cy="411480"/>
                         </a:xfrm>
                         <a:prstGeom prst="rect">
                           <a:avLst/>
@@ -4056,7 +4125,23 @@
                                 <w:sz w:val="20"/>
                                 <w:szCs w:val="20"/>
                               </w:rPr>
-                              <w:t>(Benar News, 2021)</w:t>
+                              <w:t>(</w:t>
+                            </w:r>
+                            <w:proofErr w:type="spellStart"/>
+                            <w:r>
+                              <w:rPr>
+                                <w:sz w:val="20"/>
+                                <w:szCs w:val="20"/>
+                              </w:rPr>
+                              <w:t>Benar</w:t>
+                            </w:r>
+                            <w:proofErr w:type="spellEnd"/>
+                            <w:r>
+                              <w:rPr>
+                                <w:sz w:val="20"/>
+                                <w:szCs w:val="20"/>
+                              </w:rPr>
+                              <w:t xml:space="preserve"> News, 2021)</w:t>
                             </w:r>
                           </w:p>
                           <w:p>
@@ -4093,7 +4178,7 @@
                 <v:stroke joinstyle="miter"/>
                 <v:path gradientshapeok="t" o:connecttype="rect"/>
               </v:shapetype>
-              <v:shape id="Text Box 3" o:spid="_x0000_s1026" type="#_x0000_t202" style="position:absolute;left:0;text-align:left;margin-left:246pt;margin-top:131.25pt;width:242.15pt;height:32.4pt;z-index:251664384;visibility:visible;mso-wrap-style:square;mso-width-percent:0;mso-height-percent:0;mso-wrap-distance-left:9pt;mso-wrap-distance-top:0;mso-wrap-distance-right:9pt;mso-wrap-distance-bottom:0;mso-position-horizontal:absolute;mso-position-horizontal-relative:text;mso-position-vertical:absolute;mso-position-vertical-relative:text;mso-width-percent:0;mso-height-percent:0;mso-width-relative:margin;mso-height-relative:margin;v-text-anchor:top" o:gfxdata="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" fillcolor="white [3201]" stroked="f" strokeweight=".5pt">
+              <v:shape id="Text Box 3" o:spid="_x0000_s1026" type="#_x0000_t202" style="position:absolute;left:0;text-align:left;margin-left:187.95pt;margin-top:6.65pt;width:239.15pt;height:32.4pt;z-index:251664384;visibility:visible;mso-wrap-style:square;mso-width-percent:0;mso-height-percent:0;mso-wrap-distance-left:9pt;mso-wrap-distance-top:0;mso-wrap-distance-right:9pt;mso-wrap-distance-bottom:0;mso-position-horizontal:right;mso-position-horizontal-relative:margin;mso-position-vertical:absolute;mso-position-vertical-relative:text;mso-width-percent:0;mso-height-percent:0;mso-width-relative:margin;mso-height-relative:margin;v-text-anchor:top" o:gfxdata="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" fillcolor="white [3201]" stroked="f" strokeweight=".5pt">
                 <v:textbox>
                   <w:txbxContent>
                     <w:p>
@@ -4136,7 +4221,23 @@
                           <w:sz w:val="20"/>
                           <w:szCs w:val="20"/>
                         </w:rPr>
-                        <w:t>(Benar News, 2021)</w:t>
+                        <w:t>(</w:t>
+                      </w:r>
+                      <w:proofErr w:type="spellStart"/>
+                      <w:r>
+                        <w:rPr>
+                          <w:sz w:val="20"/>
+                          <w:szCs w:val="20"/>
+                        </w:rPr>
+                        <w:t>Benar</w:t>
+                      </w:r>
+                      <w:proofErr w:type="spellEnd"/>
+                      <w:r>
+                        <w:rPr>
+                          <w:sz w:val="20"/>
+                          <w:szCs w:val="20"/>
+                        </w:rPr>
+                        <w:t xml:space="preserve"> News, 2021)</w:t>
                       </w:r>
                     </w:p>
                     <w:p>
@@ -4149,6 +4250,7 @@
                     </w:p>
                   </w:txbxContent>
                 </v:textbox>
+                <w10:wrap anchorx="margin"/>
               </v:shape>
             </w:pict>
           </mc:Fallback>
@@ -4161,15 +4263,15 @@
         <mc:AlternateContent>
           <mc:Choice Requires="wps">
             <w:drawing>
-              <wp:anchor distT="0" distB="0" distL="114300" distR="114300" simplePos="0" relativeHeight="251663360" behindDoc="0" locked="0" layoutInCell="1" allowOverlap="1" wp14:anchorId="5C1607A5" wp14:editId="5430375B">
+              <wp:anchor distT="0" distB="0" distL="114300" distR="114300" simplePos="0" relativeHeight="251663360" behindDoc="0" locked="0" layoutInCell="1" allowOverlap="1" wp14:anchorId="5C1607A5" wp14:editId="710CDBBE">
                 <wp:simplePos x="0" y="0"/>
                 <wp:positionH relativeFrom="column">
-                  <wp:posOffset>373668</wp:posOffset>
+                  <wp:posOffset>198369</wp:posOffset>
                 </wp:positionH>
                 <wp:positionV relativeFrom="paragraph">
-                  <wp:posOffset>1605684</wp:posOffset>
+                  <wp:posOffset>5273</wp:posOffset>
                 </wp:positionV>
-                <wp:extent cx="2327564" cy="498764"/>
+                <wp:extent cx="2327275" cy="477078"/>
                 <wp:effectExtent l="0" t="0" r="0" b="0"/>
                 <wp:wrapNone/>
                 <wp:docPr id="2" name="Text Box 2"/>
@@ -4181,7 +4283,7 @@
                       <wps:spPr>
                         <a:xfrm>
                           <a:off x="0" y="0"/>
-                          <a:ext cx="2327564" cy="498764"/>
+                          <a:ext cx="2327275" cy="477078"/>
                         </a:xfrm>
                         <a:prstGeom prst="rect">
                           <a:avLst/>
@@ -4223,7 +4325,23 @@
                                 <w:sz w:val="20"/>
                                 <w:szCs w:val="20"/>
                               </w:rPr>
-                              <w:t xml:space="preserve"> Kutupalong Refugee Camp (Humanity &amp; Inclusion Canada, n.d.)</w:t>
+                              <w:t xml:space="preserve"> </w:t>
+                            </w:r>
+                            <w:proofErr w:type="spellStart"/>
+                            <w:r>
+                              <w:rPr>
+                                <w:sz w:val="20"/>
+                                <w:szCs w:val="20"/>
+                              </w:rPr>
+                              <w:t>Kutupalong</w:t>
+                            </w:r>
+                            <w:proofErr w:type="spellEnd"/>
+                            <w:r>
+                              <w:rPr>
+                                <w:sz w:val="20"/>
+                                <w:szCs w:val="20"/>
+                              </w:rPr>
+                              <w:t xml:space="preserve"> Refugee Camp (Humanity &amp; Inclusion Canada, n.d.)</w:t>
                             </w:r>
                           </w:p>
                           <w:p>
@@ -4256,7 +4374,7 @@
           </mc:Choice>
           <mc:Fallback>
             <w:pict>
-              <v:shape w14:anchorId="5C1607A5" id="Text Box 2" o:spid="_x0000_s1027" type="#_x0000_t202" style="position:absolute;left:0;text-align:left;margin-left:29.4pt;margin-top:126.45pt;width:183.25pt;height:39.25pt;z-index:251663360;visibility:visible;mso-wrap-style:square;mso-width-percent:0;mso-height-percent:0;mso-wrap-distance-left:9pt;mso-wrap-distance-top:0;mso-wrap-distance-right:9pt;mso-wrap-distance-bottom:0;mso-position-horizontal:absolute;mso-position-horizontal-relative:text;mso-position-vertical:absolute;mso-position-vertical-relative:text;mso-width-percent:0;mso-height-percent:0;mso-width-relative:margin;mso-height-relative:margin;v-text-anchor:top" o:gfxdata="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" fillcolor="white [3201]" stroked="f" strokeweight=".5pt">
+              <v:shape w14:anchorId="5C1607A5" id="Text Box 2" o:spid="_x0000_s1027" type="#_x0000_t202" style="position:absolute;left:0;text-align:left;margin-left:15.6pt;margin-top:.4pt;width:183.25pt;height:37.55pt;z-index:251663360;visibility:visible;mso-wrap-style:square;mso-width-percent:0;mso-height-percent:0;mso-wrap-distance-left:9pt;mso-wrap-distance-top:0;mso-wrap-distance-right:9pt;mso-wrap-distance-bottom:0;mso-position-horizontal:absolute;mso-position-horizontal-relative:text;mso-position-vertical:absolute;mso-position-vertical-relative:text;mso-width-percent:0;mso-height-percent:0;mso-width-relative:margin;mso-height-relative:margin;v-text-anchor:top" o:gfxdata="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" fillcolor="white [3201]" stroked="f" strokeweight=".5pt">
                 <v:textbox>
                   <w:txbxContent>
                     <w:p>
@@ -4287,7 +4405,23 @@
                           <w:sz w:val="20"/>
                           <w:szCs w:val="20"/>
                         </w:rPr>
-                        <w:t xml:space="preserve"> Kutupalong Refugee Camp (Humanity &amp; Inclusion Canada, n.d.)</w:t>
+                        <w:t xml:space="preserve"> </w:t>
+                      </w:r>
+                      <w:proofErr w:type="spellStart"/>
+                      <w:r>
+                        <w:rPr>
+                          <w:sz w:val="20"/>
+                          <w:szCs w:val="20"/>
+                        </w:rPr>
+                        <w:t>Kutupalong</w:t>
+                      </w:r>
+                      <w:proofErr w:type="spellEnd"/>
+                      <w:r>
+                        <w:rPr>
+                          <w:sz w:val="20"/>
+                          <w:szCs w:val="20"/>
+                        </w:rPr>
+                        <w:t xml:space="preserve"> Refugee Camp (Humanity &amp; Inclusion Canada, n.d.)</w:t>
                       </w:r>
                     </w:p>
                     <w:p>
@@ -4308,30 +4442,20 @@
     </w:p>
     <w:p>
       <w:pPr>
-        <w:spacing w:before="120" w:after="120"/>
-        <w:contextualSpacing/>
-      </w:pPr>
-    </w:p>
-    <w:p>
-      <w:pPr>
-        <w:spacing w:before="120" w:after="120"/>
-        <w:contextualSpacing/>
-        <w:jc w:val="both"/>
-      </w:pPr>
-    </w:p>
-    <w:p>
-      <w:pPr>
         <w:pStyle w:val="NormalWeb"/>
         <w:jc w:val="both"/>
       </w:pPr>
+    </w:p>
+    <w:p>
+      <w:pPr>
+        <w:pStyle w:val="NormalWeb"/>
+        <w:jc w:val="both"/>
+      </w:pPr>
       <w:r>
         <w:t>Moreover, c</w:t>
       </w:r>
       <w:r>
-        <w:t>rimes such as murders and drug offenses, linked to groups like ARSA and RSO, have surged in the camps (The Daily Star, 2023). The situation is worsened by Rohingya refugees using fake Bangladeshi IDs, causing instability and fear (Dhaka Tribune, 2023). Contributing factors include limited economic opportunities and hopelessness, leading jobless youths to crime, with armed groups fueling illegal activities and escalating violence (Dhaka Tribune, 2023</w:t>
-      </w:r>
-      <w:r>
-        <w:t>).</w:t>
+        <w:t>rimes such as murders and drug offenses, linked to groups like ARSA and RSO, have surged in the camps (The Daily Star, 2023). The situation is worsened by Rohingya refugees using fake Bangladeshi IDs, causing instability and fear (Dhaka Tribune, 2023). Contributing factors include limited economic opportunities and hopelessness, leading jobless youths to crime, with armed groups fueling illegal activities and escalating violence (Dhaka Tribune, 2023).</w:t>
       </w:r>
       <w:r>
         <w:t xml:space="preserve"> The</w:t>
@@ -4413,8 +4537,13 @@
         <w:contextualSpacing/>
         <w:jc w:val="both"/>
       </w:pPr>
-      <w:r>
-        <w:t xml:space="preserve">In order to address the above discussed problems several studies </w:t>
+      <w:proofErr w:type="gramStart"/>
+      <w:r>
+        <w:t>In order to</w:t>
+      </w:r>
+      <w:proofErr w:type="gramEnd"/>
+      <w:r>
+        <w:t xml:space="preserve"> address the above discussed problems several studies </w:t>
       </w:r>
       <w:r>
         <w:t xml:space="preserve">examined conditions </w:t>
@@ -4426,7 +4555,15 @@
         <w:t xml:space="preserve"> Rohingya refugee camps. Bhatia et al. (2018) highlight inadequate facilities and economic opportunities but offer no long-term solutions. Milton et al. (2017) focus on health challenges from overcrowding and poor sanitation but overlook socio-economic factors and technology's role. </w:t>
       </w:r>
       <w:r>
-        <w:t>Karin et al. (2020) emphasizes the critical dearth of food, inadequate housing facilities, and poor access to health services in Rohingya refugee camps but do not explore the potential role of technological advancements in addressing these issues</w:t>
+        <w:t xml:space="preserve">Karin et al. (2020) emphasizes the critical dearth of food, inadequate housing facilities, and poor access to health services in Rohingya refugee camps but </w:t>
+      </w:r>
+      <w:proofErr w:type="gramStart"/>
+      <w:r>
+        <w:t>do</w:t>
+      </w:r>
+      <w:proofErr w:type="gramEnd"/>
+      <w:r>
+        <w:t xml:space="preserve"> not explore the potential role of technological advancements in addressing these issues</w:t>
       </w:r>
       <w:r>
         <w:t>. Hossain et al. (2020) address rising crime and armed groups but do not explore how AI could enhance security</w:t>
@@ -4449,11 +4586,7 @@
         <w:jc w:val="both"/>
       </w:pPr>
       <w:r>
-        <w:t xml:space="preserve">Despite the valuable contributions of these studies, there is a noticeable gap in the literature regarding integrated solutions that combine sustainable living conditions with productivity-enhancing features and advanced technologies like AI. None of the existing research comprehensively addresses the need for a holistic accommodation system that not only meets the </w:t>
-      </w:r>
-      <w:r>
-        <w:lastRenderedPageBreak/>
-        <w:t>basic needs of refugees but also empowers them to achieve economic self-sufficiency and social productivity while ensuring their security.</w:t>
+        <w:t>Despite the valuable contributions of these studies, there is a noticeable gap in the literature regarding integrated solutions that combine sustainable living conditions with productivity-enhancing features and advanced technologies like AI. None of the existing research comprehensively addresses the need for a holistic accommodation system that not only meets the basic needs of refugees but also empowers them to achieve economic self-sufficiency and social productivity while ensuring their security.</w:t>
       </w:r>
     </w:p>
     <w:p>
@@ -4472,18 +4605,6 @@
       <w:r>
         <w:t>This research aims to fill that gap by proposing an intelligent accommodation system that incorporates AI to optimize resource allocation, enhance security, and support economic integration within the refugee camps. By addressing these gaps, this study will contribute significantly to the field of humanitarian aid and refugee studies, offering a model that can be adapted and implemented in similar contexts globally.</w:t>
       </w:r>
-    </w:p>
-    <w:p>
-      <w:pPr>
-        <w:pStyle w:val="Default"/>
-        <w:spacing w:after="240" w:line="276" w:lineRule="auto"/>
-        <w:jc w:val="both"/>
-        <w:rPr>
-          <w:rFonts w:ascii="Times New Roman" w:hAnsi="Times New Roman" w:cs="Times New Roman"/>
-          <w:b/>
-          <w:bCs/>
-        </w:rPr>
-      </w:pPr>
     </w:p>
     <w:p>
       <w:pPr>
@@ -4516,10 +4637,7 @@
         <w:t>This research proposes an intelligent accommodation system for Rohingya refugees that combines sustainable living, productivity enhancement, and improved security. The objective is to develop a framework that addresses immediate needs such as shelter and healthcare, while also focusing on long-term sustainability through environmental practices and resource management. The system will integrate economic activities to promote self-reliance and utilize AI to address security issues and optimize resources. The study will present a conceptual model to explore</w:t>
       </w:r>
       <w:r>
-        <w:t xml:space="preserve"> the answer of </w:t>
-      </w:r>
-      <w:r>
-        <w:t>"</w:t>
+        <w:t xml:space="preserve"> the answer of "</w:t>
       </w:r>
       <w:r>
         <w:rPr>
@@ -4550,35 +4668,22 @@
           <w:bCs/>
         </w:rPr>
       </w:pPr>
-    </w:p>
-    <w:p>
-      <w:pPr>
-        <w:pStyle w:val="Default"/>
+      <w:r>
+        <w:rPr>
+          <w:rFonts w:ascii="Times New Roman" w:hAnsi="Times New Roman" w:cs="Times New Roman"/>
+          <w:b/>
+          <w:bCs/>
+        </w:rPr>
+        <w:t>Research Contributions</w:t>
+      </w:r>
+    </w:p>
+    <w:bookmarkEnd w:id="2"/>
+    <w:p>
+      <w:pPr>
         <w:spacing w:before="120" w:after="120" w:line="276" w:lineRule="auto"/>
         <w:contextualSpacing/>
         <w:jc w:val="both"/>
         <w:rPr>
-          <w:rFonts w:ascii="Times New Roman" w:hAnsi="Times New Roman" w:cs="Times New Roman"/>
-          <w:b/>
-          <w:bCs/>
-        </w:rPr>
-      </w:pPr>
-      <w:r>
-        <w:rPr>
-          <w:rFonts w:ascii="Times New Roman" w:hAnsi="Times New Roman" w:cs="Times New Roman"/>
-          <w:b/>
-          <w:bCs/>
-        </w:rPr>
-        <w:t>Research Contributions</w:t>
-      </w:r>
-    </w:p>
-    <w:bookmarkEnd w:id="2"/>
-    <w:p>
-      <w:pPr>
-        <w:spacing w:before="120" w:after="120" w:line="276" w:lineRule="auto"/>
-        <w:contextualSpacing/>
-        <w:jc w:val="both"/>
-        <w:rPr>
           <w:sz w:val="22"/>
           <w:szCs w:val="22"/>
         </w:rPr>
@@ -4604,7 +4709,7 @@
         <w:jc w:val="both"/>
       </w:pPr>
       <w:r>
-        <w:t>The methodology of this study is based on a systematic literature review (SLR) approach, designed to comprehensively evaluate existing research and literature relevant to the development of intelligent accommodation systems for Rohingya refugees. This approach ensures a thorough and unbiased collection of data that contributes to forming a robust framework for addressing the research problem. The SLR method follows the guidelines set by Kitchenham et al. (2010) and Petersen et al. (2008), which emphasize the importance of systematic data collection and analysis.</w:t>
+        <w:t>This study employs a systematic literature review (SLR) to evaluate research on intelligent accommodation systems for Rohingya refugees, ensuring a thorough and unbiased data collection (Kitchenham et al., 2010; Petersen et al., 2008). The SLR method was chosen for its comprehensive approach and ability to form a robust framework by systematically analyzing relevant literature.</w:t>
       </w:r>
     </w:p>
     <w:p>
@@ -4648,7 +4753,6 @@
           <w:sz w:val="24"/>
           <w:szCs w:val="24"/>
         </w:rPr>
-        <w:lastRenderedPageBreak/>
         <w:t>Keywords and Boolean Logic</w:t>
       </w:r>
     </w:p>
@@ -4659,59 +4763,15 @@
         <w:jc w:val="both"/>
       </w:pPr>
       <w:r>
-        <w:t>A combination of carefully selected keywords was utilized to refine and target the search results. Boolean operators were applied to manage and expand the search results effectively. The following keywords and Boolean logic were used:</w:t>
-      </w:r>
-    </w:p>
-    <w:p>
-      <w:pPr>
-        <w:numPr>
-          <w:ilvl w:val="0"/>
-          <w:numId w:val="38"/>
-        </w:numPr>
-        <w:spacing w:before="120" w:after="120"/>
-        <w:contextualSpacing/>
-        <w:jc w:val="both"/>
-      </w:pPr>
-      <w:r>
-        <w:t>"Rohingya refugees" AND "accommodation system" AND "artificial intelligence"</w:t>
-      </w:r>
-    </w:p>
-    <w:p>
-      <w:pPr>
-        <w:numPr>
-          <w:ilvl w:val="0"/>
-          <w:numId w:val="38"/>
-        </w:numPr>
-        <w:spacing w:before="120" w:after="120"/>
-        <w:contextualSpacing/>
-        <w:jc w:val="both"/>
-      </w:pPr>
-      <w:r>
-        <w:t>"refugee productivity" OR "sustainable refugee camps"</w:t>
-      </w:r>
-    </w:p>
-    <w:p>
-      <w:pPr>
-        <w:numPr>
-          <w:ilvl w:val="0"/>
-          <w:numId w:val="38"/>
-        </w:numPr>
-        <w:spacing w:before="120" w:after="120"/>
-        <w:contextualSpacing/>
-        <w:jc w:val="both"/>
-      </w:pPr>
-      <w:r>
-        <w:t>"AI in refugee security" AND "systematic review"</w:t>
-      </w:r>
-    </w:p>
-    <w:p>
-      <w:pPr>
-        <w:spacing w:before="120" w:after="120"/>
-        <w:contextualSpacing/>
-        <w:jc w:val="both"/>
-      </w:pPr>
-      <w:r>
-        <w:t>This strategic combination of search terms helped ensure the search was both comprehensive and focused on relevant studies.</w:t>
+        <w:t xml:space="preserve">A strategic combination of carefully selected keywords and Boolean operators was used to refine and target the search results. The terms "Rohingya refugees" AND "accommodation system" AND "artificial intelligence," "refugee productivity" OR "sustainable refugee camps," and "AI in refugee security" AND "systematic review" </w:t>
+      </w:r>
+      <w:proofErr w:type="gramStart"/>
+      <w:r>
+        <w:t>were</w:t>
+      </w:r>
+      <w:proofErr w:type="gramEnd"/>
+      <w:r>
+        <w:t xml:space="preserve"> applied. This approach ensured a comprehensive yet focused search, capturing relevant studies efficiently.</w:t>
       </w:r>
     </w:p>
     <w:p>
@@ -4731,6 +4791,7 @@
           <w:sz w:val="24"/>
           <w:szCs w:val="24"/>
         </w:rPr>
+        <w:lastRenderedPageBreak/>
         <w:t>Forward and Backward Search Techniques</w:t>
       </w:r>
     </w:p>
@@ -4741,15 +4802,8 @@
         <w:jc w:val="both"/>
       </w:pPr>
       <w:r>
-        <w:t>In addition to the primary search using databases, both forward and backward citation search techniques were employed. This included reviewing the references cited in key articles (backward search) as well as identifying more recent publications that cited these articles (forward search). This approach ensured that all relevant literature, including the most recent studies, was considered in the review process. This comprehensive search strategy minimizes the risk of omitting any critical studies or emerging research.</w:t>
-      </w:r>
-    </w:p>
-    <w:p>
-      <w:pPr>
-        <w:spacing w:before="120" w:after="120"/>
-        <w:contextualSpacing/>
-        <w:jc w:val="both"/>
-      </w:pPr>
+        <w:t>In addition to database searches, forward and backward citation techniques were employed to review key article references and identify more recent studies. This comprehensive approach ensured that all relevant and recent literature was included in the review.</w:t>
+      </w:r>
     </w:p>
     <w:p>
       <w:pPr>
@@ -4779,130 +4833,35 @@
         <w:jc w:val="both"/>
       </w:pPr>
       <w:r>
-        <w:t>To ensure the relevance and quality of the reviewed literature, specific inclusion and exclusion criteria were applied throughout the selection process.</w:t>
-      </w:r>
-    </w:p>
-    <w:p>
-      <w:pPr>
-        <w:pStyle w:val="Heading3"/>
-        <w:numPr>
-          <w:ilvl w:val="0"/>
-          <w:numId w:val="0"/>
-        </w:numPr>
-        <w:spacing w:before="120" w:after="120"/>
-        <w:jc w:val="both"/>
-        <w:rPr>
-          <w:i/>
-          <w:iCs/>
+        <w:t>To ensure the relevance and quality of the literature, specific inclusion and exclusion criteria were applied. The inclusion criteria focused on peer-reviewed journal articles and conference papers published in English between 2000 and 2024, with a focus on refugee accommodation, AI applications in humanitarian settings, and security. Exclusion criteria ruled out non-peer-reviewed materials, studies not directly addressing AI or refugee accommodation systems, articles with only relevant titles but lacking substantive content in the abstracts or full texts, and publications without sufficient methodological rigor.</w:t>
+      </w:r>
+    </w:p>
+    <w:p>
+      <w:pPr>
+        <w:pStyle w:val="Heading4"/>
+        <w:spacing w:before="120" w:after="120" w:line="240" w:lineRule="auto"/>
+        <w:rPr>
+          <w:sz w:val="24"/>
           <w:szCs w:val="24"/>
         </w:rPr>
       </w:pPr>
-    </w:p>
-    <w:p>
-      <w:pPr>
-        <w:pStyle w:val="Heading3"/>
-        <w:numPr>
-          <w:ilvl w:val="0"/>
-          <w:numId w:val="0"/>
-        </w:numPr>
-        <w:spacing w:before="120" w:after="120"/>
-        <w:jc w:val="both"/>
-        <w:rPr>
-          <w:i/>
-          <w:iCs/>
+      <w:r>
+        <w:rPr>
+          <w:sz w:val="24"/>
           <w:szCs w:val="24"/>
         </w:rPr>
-      </w:pPr>
-      <w:r>
-        <w:rPr>
-          <w:b w:val="0"/>
-          <w:i/>
-          <w:iCs/>
-          <w:szCs w:val="24"/>
-        </w:rPr>
-        <w:t>Inclusion</w:t>
-      </w:r>
-      <w:r>
-        <w:rPr>
-          <w:i/>
-          <w:iCs/>
-          <w:szCs w:val="24"/>
-        </w:rPr>
-        <w:t xml:space="preserve"> </w:t>
-      </w:r>
-      <w:r>
-        <w:rPr>
-          <w:b w:val="0"/>
-          <w:i/>
-          <w:iCs/>
-          <w:szCs w:val="24"/>
-        </w:rPr>
-        <w:t>Criteria</w:t>
-      </w:r>
-    </w:p>
-    <w:p>
-      <w:pPr>
-        <w:numPr>
-          <w:ilvl w:val="0"/>
-          <w:numId w:val="39"/>
-        </w:numPr>
+        <w:t xml:space="preserve"> Selection Process</w:t>
+      </w:r>
+    </w:p>
+    <w:p>
+      <w:pPr>
         <w:spacing w:before="120" w:after="120"/>
         <w:contextualSpacing/>
         <w:jc w:val="both"/>
       </w:pPr>
       <w:r>
-        <w:t>Peer-reviewed journal articles and conference papers.</w:t>
-      </w:r>
-    </w:p>
-    <w:p>
-      <w:pPr>
-        <w:numPr>
-          <w:ilvl w:val="0"/>
-          <w:numId w:val="39"/>
-        </w:numPr>
-        <w:spacing w:before="120" w:after="120"/>
-        <w:contextualSpacing/>
-        <w:jc w:val="both"/>
-      </w:pPr>
-      <w:r>
-        <w:t>Studies focusing on refugee accommodation, AI applications in humanitarian settings, and security.</w:t>
-      </w:r>
-    </w:p>
-    <w:p>
-      <w:pPr>
-        <w:numPr>
-          <w:ilvl w:val="0"/>
-          <w:numId w:val="39"/>
-        </w:numPr>
-        <w:spacing w:before="120" w:after="120"/>
-        <w:contextualSpacing/>
-        <w:jc w:val="both"/>
-      </w:pPr>
-      <w:r>
-        <w:t>Publications in English.</w:t>
-      </w:r>
-    </w:p>
-    <w:p>
-      <w:pPr>
-        <w:numPr>
-          <w:ilvl w:val="0"/>
-          <w:numId w:val="39"/>
-        </w:numPr>
-        <w:spacing w:before="120" w:after="120"/>
-        <w:contextualSpacing/>
-        <w:jc w:val="both"/>
-      </w:pPr>
-      <w:r>
-        <w:t>Articles published between 2000 and 2024.</w:t>
-      </w:r>
-    </w:p>
-    <w:p>
-      <w:pPr>
-        <w:spacing w:before="120" w:after="120"/>
-        <w:ind w:left="720"/>
-        <w:contextualSpacing/>
-        <w:jc w:val="both"/>
-      </w:pPr>
+        <w:t>The selection process was designed to systematically screen studies based on their relevance to the research question</w:t>
+      </w:r>
     </w:p>
     <w:p>
       <w:pPr>
@@ -4912,111 +4871,16 @@
           <w:numId w:val="0"/>
         </w:numPr>
         <w:spacing w:before="120" w:after="120" w:line="240" w:lineRule="auto"/>
-        <w:rPr>
-          <w:b w:val="0"/>
-          <w:bCs/>
+      </w:pPr>
+      <w:r>
+        <w:rPr>
           <w:sz w:val="24"/>
           <w:szCs w:val="24"/>
         </w:rPr>
-      </w:pPr>
-      <w:r>
-        <w:rPr>
-          <w:b w:val="0"/>
-          <w:bCs/>
-          <w:sz w:val="24"/>
-          <w:szCs w:val="24"/>
-        </w:rPr>
-        <w:t>Exclusion Criteria</w:t>
-      </w:r>
-    </w:p>
-    <w:p>
-      <w:pPr>
-        <w:numPr>
-          <w:ilvl w:val="0"/>
-          <w:numId w:val="40"/>
-        </w:numPr>
-        <w:spacing w:before="120" w:after="120"/>
-        <w:contextualSpacing/>
-        <w:jc w:val="both"/>
-      </w:pPr>
-      <w:r>
-        <w:t>Non-peer-reviewed articles, such as opinion pieces or editorials.</w:t>
-      </w:r>
-    </w:p>
-    <w:p>
-      <w:pPr>
-        <w:numPr>
-          <w:ilvl w:val="0"/>
-          <w:numId w:val="40"/>
-        </w:numPr>
-        <w:spacing w:before="120" w:after="120"/>
-        <w:contextualSpacing/>
-        <w:jc w:val="both"/>
-      </w:pPr>
-      <w:r>
-        <w:t>Studies not explicitly addressing AI or accommodation systems in refugee contexts.</w:t>
-      </w:r>
-    </w:p>
-    <w:p>
-      <w:pPr>
-        <w:numPr>
-          <w:ilvl w:val="0"/>
-          <w:numId w:val="40"/>
-        </w:numPr>
-        <w:spacing w:before="120" w:after="120"/>
-        <w:contextualSpacing/>
-        <w:jc w:val="both"/>
-      </w:pPr>
-      <w:r>
-        <w:t>Articles where only titles were relevant but lacked substance in abstracts or full texts.</w:t>
-      </w:r>
-    </w:p>
-    <w:p>
-      <w:pPr>
-        <w:numPr>
-          <w:ilvl w:val="0"/>
-          <w:numId w:val="40"/>
-        </w:numPr>
-        <w:spacing w:before="120" w:after="120"/>
-        <w:contextualSpacing/>
-        <w:jc w:val="both"/>
-      </w:pPr>
-      <w:r>
-        <w:t>Publications without sufficient detail or methodological rigor.</w:t>
-      </w:r>
-    </w:p>
-    <w:p>
-      <w:pPr>
-        <w:spacing w:before="120" w:after="120"/>
-        <w:contextualSpacing/>
-        <w:jc w:val="both"/>
-      </w:pPr>
-    </w:p>
-    <w:p>
-      <w:pPr>
-        <w:pStyle w:val="Heading4"/>
-        <w:spacing w:before="120" w:after="120" w:line="240" w:lineRule="auto"/>
-        <w:rPr>
-          <w:sz w:val="24"/>
-          <w:szCs w:val="24"/>
-        </w:rPr>
-      </w:pPr>
-      <w:r>
-        <w:rPr>
-          <w:sz w:val="24"/>
-          <w:szCs w:val="24"/>
-        </w:rPr>
-        <w:t xml:space="preserve"> Selection Process</w:t>
-      </w:r>
-    </w:p>
-    <w:p>
-      <w:pPr>
-        <w:spacing w:before="120" w:after="120"/>
-        <w:contextualSpacing/>
-        <w:jc w:val="both"/>
-      </w:pPr>
-      <w:r>
-        <w:t>The selection process was designed to systematically screen studies based on their relevance to the research question</w:t>
+        <w:t xml:space="preserve">Initial Screening </w:t>
+      </w:r>
+      <w:r>
+        <w:tab/>
       </w:r>
     </w:p>
     <w:p>
@@ -5032,6 +4896,16 @@
           <w:szCs w:val="24"/>
         </w:rPr>
       </w:pPr>
+      <w:r>
+        <w:rPr>
+          <w:b w:val="0"/>
+          <w:i w:val="0"/>
+          <w:sz w:val="24"/>
+          <w:szCs w:val="24"/>
+          <w:lang w:eastAsia="en-US"/>
+        </w:rPr>
+        <w:t>An initial search of academic databases yielded 87 articles, with titles and abstracts reviewed for relevance to AI, refugee accommodation, and security.</w:t>
+      </w:r>
     </w:p>
     <w:p>
       <w:pPr>
@@ -5041,16 +4915,17 @@
           <w:numId w:val="0"/>
         </w:numPr>
         <w:spacing w:before="120" w:after="120" w:line="240" w:lineRule="auto"/>
-      </w:pPr>
-      <w:r>
         <w:rPr>
           <w:sz w:val="24"/>
           <w:szCs w:val="24"/>
         </w:rPr>
-        <w:t xml:space="preserve">Initial Screening </w:t>
-      </w:r>
-      <w:r>
-        <w:tab/>
+      </w:pPr>
+      <w:r>
+        <w:rPr>
+          <w:sz w:val="24"/>
+          <w:szCs w:val="24"/>
+        </w:rPr>
+        <w:t>Secondary Filtering</w:t>
       </w:r>
     </w:p>
     <w:p>
@@ -5060,7 +4935,7 @@
         <w:jc w:val="both"/>
       </w:pPr>
       <w:r>
-        <w:t>An initial search of the academic databases yielded 87 articles after applying the defined keywords. Titles and abstracts of these papers were reviewed to determine their relevance to the research question. This initial screening was based on whether the articles mentioned AI, refugee accommodation, and security systems, among other factors.</w:t>
+        <w:t>The inclusion and exclusion criteria narrowed the list to 30 articles by filtering out those lacking peer-reviewed rigor or relevance to AI-driven systems for Rohingya refugees.</w:t>
       </w:r>
     </w:p>
     <w:p>
@@ -5076,96 +4951,44 @@
           <w:szCs w:val="24"/>
         </w:rPr>
       </w:pPr>
-    </w:p>
-    <w:p>
-      <w:pPr>
-        <w:pStyle w:val="Heading4"/>
-        <w:numPr>
-          <w:ilvl w:val="0"/>
-          <w:numId w:val="0"/>
-        </w:numPr>
-        <w:spacing w:before="120" w:after="120" w:line="240" w:lineRule="auto"/>
+      <w:r>
         <w:rPr>
           <w:sz w:val="24"/>
           <w:szCs w:val="24"/>
         </w:rPr>
-      </w:pPr>
-      <w:r>
-        <w:rPr>
-          <w:sz w:val="24"/>
-          <w:szCs w:val="24"/>
-        </w:rPr>
-        <w:t>Secondary Filtering</w:t>
+        <w:t>Final Selection</w:t>
+      </w:r>
+    </w:p>
+    <w:p>
+      <w:r>
+        <w:t>A detailed review led to the final selection of 11 studies, chosen for their direct relevance and methodological rigor, including both full texts and abstracts</w:t>
       </w:r>
     </w:p>
     <w:p>
       <w:pPr>
         <w:spacing w:before="120" w:after="120"/>
         <w:contextualSpacing/>
-        <w:jc w:val="both"/>
-      </w:pPr>
-      <w:r>
-        <w:t>Following the initial screening, the inclusion and exclusion criteria were applied to refine the list. This stage involved filtering out studies that lacked peer-reviewed rigor or relevance to AI-driven accommodation systems for Rohingya refugees. After this stage, 30 articles remained for further review.</w:t>
-      </w:r>
-    </w:p>
-    <w:p>
-      <w:pPr>
-        <w:spacing w:before="120" w:after="120"/>
-        <w:contextualSpacing/>
-        <w:jc w:val="both"/>
-      </w:pPr>
-    </w:p>
-    <w:p>
-      <w:pPr>
-        <w:pStyle w:val="Heading4"/>
-        <w:numPr>
-          <w:ilvl w:val="0"/>
-          <w:numId w:val="0"/>
-        </w:numPr>
-        <w:spacing w:before="120" w:after="120" w:line="240" w:lineRule="auto"/>
-        <w:rPr>
-          <w:sz w:val="24"/>
-          <w:szCs w:val="24"/>
-        </w:rPr>
-      </w:pPr>
-      <w:r>
-        <w:rPr>
-          <w:sz w:val="24"/>
-          <w:szCs w:val="24"/>
-        </w:rPr>
-        <w:t>Final Selection</w:t>
-      </w:r>
-    </w:p>
-    <w:p>
-      <w:pPr>
-        <w:spacing w:line="276" w:lineRule="auto"/>
-      </w:pPr>
-      <w:r>
-        <w:t>A detailed review was conducted on the remaining 30 articles, which led to a final selection of 13 studies. These were chosen based on their direct relevance to the research objectives, as well as their methodological rigor. Both free full-text articles and those available only through abstracts</w:t>
-      </w:r>
-      <w:r>
-        <w:t xml:space="preserve"> </w:t>
-      </w:r>
-      <w:r>
-        <w:t>were considered in this review, with abstracts used to extract data when full texts were not accessible.</w:t>
-      </w:r>
-    </w:p>
-    <w:p>
+        <w:jc w:val="center"/>
+        <w:rPr>
+          <w:b/>
+          <w:bCs/>
+        </w:rPr>
+      </w:pPr>
       <w:r>
         <w:rPr>
           <w:noProof/>
         </w:rPr>
         <w:drawing>
-          <wp:anchor distT="0" distB="0" distL="114300" distR="114300" simplePos="0" relativeHeight="251666432" behindDoc="0" locked="0" layoutInCell="1" allowOverlap="1" wp14:anchorId="1529BEE5" wp14:editId="7D8D13F4">
+          <wp:anchor distT="0" distB="0" distL="114300" distR="114300" simplePos="0" relativeHeight="251666432" behindDoc="0" locked="0" layoutInCell="1" allowOverlap="1" wp14:anchorId="1529BEE5" wp14:editId="11BF32B8">
             <wp:simplePos x="0" y="0"/>
             <wp:positionH relativeFrom="column">
-              <wp:posOffset>770890</wp:posOffset>
+              <wp:posOffset>833705</wp:posOffset>
             </wp:positionH>
             <wp:positionV relativeFrom="paragraph">
-              <wp:posOffset>158115</wp:posOffset>
+              <wp:posOffset>150266</wp:posOffset>
             </wp:positionV>
-            <wp:extent cx="4369435" cy="2369185"/>
-            <wp:effectExtent l="0" t="0" r="0" b="0"/>
+            <wp:extent cx="3884930" cy="2106295"/>
+            <wp:effectExtent l="0" t="0" r="1270" b="8255"/>
             <wp:wrapSquare wrapText="bothSides"/>
             <wp:docPr id="5" name="Picture 5"/>
             <wp:cNvGraphicFramePr>
@@ -5193,7 +5016,7 @@
                   <pic:spPr>
                     <a:xfrm>
                       <a:off x="0" y="0"/>
-                      <a:ext cx="4369435" cy="2369185"/>
+                      <a:ext cx="3884930" cy="2106295"/>
                     </a:xfrm>
                     <a:prstGeom prst="rect">
                       <a:avLst/>
@@ -5360,53 +5183,24 @@
         <w:spacing w:before="120" w:after="120"/>
         <w:contextualSpacing/>
         <w:jc w:val="center"/>
+      </w:pPr>
+      <w:r>
         <w:rPr>
           <w:b/>
           <w:bCs/>
         </w:rPr>
-      </w:pPr>
-    </w:p>
-    <w:p>
-      <w:pPr>
-        <w:spacing w:before="120" w:after="120"/>
-        <w:contextualSpacing/>
-        <w:jc w:val="center"/>
+        <w:t xml:space="preserve">Figure 3 </w:t>
+      </w:r>
+      <w:r>
         <w:rPr>
           <w:b/>
           <w:bCs/>
         </w:rPr>
-      </w:pPr>
-    </w:p>
-    <w:p>
-      <w:pPr>
-        <w:spacing w:before="120" w:after="120"/>
-        <w:contextualSpacing/>
-        <w:jc w:val="center"/>
-      </w:pPr>
-      <w:r>
-        <w:rPr>
-          <w:b/>
-          <w:bCs/>
-        </w:rPr>
-        <w:t xml:space="preserve">Figure 3 </w:t>
-      </w:r>
-      <w:r>
-        <w:rPr>
-          <w:b/>
-          <w:bCs/>
-        </w:rPr>
         <w:t xml:space="preserve">- </w:t>
       </w:r>
       <w:r>
         <w:t>Literature Search and Article Selection for Systematic Review</w:t>
       </w:r>
-    </w:p>
-    <w:p>
-      <w:pPr>
-        <w:spacing w:before="120" w:after="120"/>
-        <w:contextualSpacing/>
-        <w:jc w:val="center"/>
-      </w:pPr>
     </w:p>
     <w:p>
       <w:pPr>
@@ -5422,17 +5216,8 @@
           <w:sz w:val="24"/>
           <w:szCs w:val="24"/>
         </w:rPr>
+        <w:lastRenderedPageBreak/>
         <w:t>Data Extraction and Synthesis</w:t>
-      </w:r>
-    </w:p>
-    <w:p>
-      <w:pPr>
-        <w:spacing w:before="120" w:after="120"/>
-        <w:contextualSpacing/>
-        <w:jc w:val="both"/>
-      </w:pPr>
-      <w:r>
-        <w:t>Data extraction used a standardized approach to ensure consistency, collecting detailed information from all accessible sections of freely available articles, including abstract, methodology, results, and discussion. For articles with limited access, the focus was on gathering the most relevant data from the available content.</w:t>
       </w:r>
     </w:p>
     <w:p>
@@ -5444,16 +5229,42 @@
         </w:numPr>
         <w:spacing w:before="120" w:after="120" w:line="240" w:lineRule="auto"/>
         <w:rPr>
+          <w:b w:val="0"/>
+          <w:i w:val="0"/>
           <w:sz w:val="24"/>
           <w:szCs w:val="24"/>
-        </w:rPr>
-      </w:pPr>
-      <w:r>
-        <w:rPr>
+          <w:lang w:eastAsia="en-US"/>
+        </w:rPr>
+      </w:pPr>
+      <w:r>
+        <w:rPr>
+          <w:b w:val="0"/>
+          <w:i w:val="0"/>
           <w:sz w:val="24"/>
           <w:szCs w:val="24"/>
-        </w:rPr>
-        <w:lastRenderedPageBreak/>
+          <w:lang w:eastAsia="en-US"/>
+        </w:rPr>
+        <w:t>A standardized approach was used to extract detailed information from available sections of freely accessible articles, while focusing on key data from articles with limited access.</w:t>
+      </w:r>
+    </w:p>
+    <w:p>
+      <w:pPr>
+        <w:pStyle w:val="Heading4"/>
+        <w:numPr>
+          <w:ilvl w:val="0"/>
+          <w:numId w:val="0"/>
+        </w:numPr>
+        <w:spacing w:before="120" w:after="120" w:line="240" w:lineRule="auto"/>
+        <w:rPr>
+          <w:sz w:val="24"/>
+          <w:szCs w:val="24"/>
+        </w:rPr>
+      </w:pPr>
+      <w:r>
+        <w:rPr>
+          <w:sz w:val="24"/>
+          <w:szCs w:val="24"/>
+        </w:rPr>
         <w:t>Data Extraction Process</w:t>
       </w:r>
     </w:p>
@@ -5464,18 +5275,8 @@
         <w:jc w:val="both"/>
       </w:pPr>
       <w:r>
-        <w:t xml:space="preserve">A standardized data extraction form was used to methodically collect information from each study. </w:t>
-      </w:r>
-      <w:r>
-        <w:t>For fully accessible articles, data were extracted from the abstract, introduction, methodology, results, and conclusions. For articles with limited access, the extraction process focused on the most pertinent information related to developing an intelligent accommodation system for Rohingya refugees.</w:t>
-      </w:r>
-    </w:p>
-    <w:p>
-      <w:pPr>
-        <w:spacing w:before="120" w:after="120"/>
-        <w:contextualSpacing/>
-        <w:jc w:val="both"/>
-      </w:pPr>
+        <w:t>A standardized form was employed to extract data from abstracts, methodology, results, and conclusions of fully accessible articles, while key information was collected from restricted-access papers.</w:t>
+      </w:r>
     </w:p>
     <w:p>
       <w:pPr>
@@ -5590,7 +5391,15 @@
               <w:t>T</w:t>
             </w:r>
             <w:r>
-              <w:t xml:space="preserve">op row contains titles, while the rows below </w:t>
+              <w:t xml:space="preserve">op row contains titles, while the </w:t>
+            </w:r>
+            <w:proofErr w:type="gramStart"/>
+            <w:r>
+              <w:t>rows</w:t>
+            </w:r>
+            <w:proofErr w:type="gramEnd"/>
+            <w:r>
+              <w:t xml:space="preserve"> below </w:t>
             </w:r>
             <w:r>
               <w:t xml:space="preserve">the title contains </w:t>
@@ -5627,7 +5436,25 @@
                 <w:bCs/>
                 <w:color w:val="000000"/>
               </w:rPr>
-              <w:t xml:space="preserve">Alam, F. R., Munir, M. B., Ishrak, S., Hussain, S., Reza, F., Khan, N. S., Tumpa, S. N. &amp; Karim, M. M. (2018). </w:t>
+              <w:t xml:space="preserve">Alam, F. R., Munir, M. B., Ishrak, S., Hussain, S., Reza, F., Khan, N. S., </w:t>
+            </w:r>
+            <w:proofErr w:type="spellStart"/>
+            <w:r>
+              <w:rPr>
+                <w:b/>
+                <w:bCs/>
+                <w:color w:val="000000"/>
+              </w:rPr>
+              <w:t>Tumpa</w:t>
+            </w:r>
+            <w:proofErr w:type="spellEnd"/>
+            <w:r>
+              <w:rPr>
+                <w:b/>
+                <w:bCs/>
+                <w:color w:val="000000"/>
+              </w:rPr>
+              <w:t xml:space="preserve">, S. N. &amp; Karim, M. M. (2018). </w:t>
             </w:r>
             <w:r>
               <w:rPr>
@@ -5692,13 +5519,23 @@
                 <w:bCs/>
               </w:rPr>
             </w:pPr>
+            <w:proofErr w:type="spellStart"/>
             <w:r>
               <w:rPr>
                 <w:b/>
                 <w:bCs/>
                 <w:color w:val="000000"/>
               </w:rPr>
-              <w:t xml:space="preserve">Wardeh, M., &amp; Marques, R. C. (2021). Sustainability in refugee camps: A systematic review and meta-analysis. </w:t>
+              <w:t>Wardeh</w:t>
+            </w:r>
+            <w:proofErr w:type="spellEnd"/>
+            <w:r>
+              <w:rPr>
+                <w:b/>
+                <w:bCs/>
+                <w:color w:val="000000"/>
+              </w:rPr>
+              <w:t xml:space="preserve">, M., &amp; Marques, R. C. (2021). Sustainability in refugee camps: A systematic review and meta-analysis. </w:t>
             </w:r>
             <w:r>
               <w:rPr>
@@ -5783,7 +5620,79 @@
                 <w:bCs/>
                 <w:color w:val="000000"/>
               </w:rPr>
-              <w:t xml:space="preserve">Dala, A., Darweesh, A., Misselwitz, P., &amp; Steigemann A. (2018). Planning the Ideal Refugee Camp A Critical Interrogation of Recent Planning Innovations in Jordan and Germany. </w:t>
+              <w:t xml:space="preserve">Dala, A., </w:t>
+            </w:r>
+            <w:proofErr w:type="spellStart"/>
+            <w:r>
+              <w:rPr>
+                <w:b/>
+                <w:bCs/>
+                <w:color w:val="000000"/>
+              </w:rPr>
+              <w:t>Darweesh</w:t>
+            </w:r>
+            <w:proofErr w:type="spellEnd"/>
+            <w:r>
+              <w:rPr>
+                <w:b/>
+                <w:bCs/>
+                <w:color w:val="000000"/>
+              </w:rPr>
+              <w:t xml:space="preserve">, A., </w:t>
+            </w:r>
+            <w:proofErr w:type="spellStart"/>
+            <w:r>
+              <w:rPr>
+                <w:b/>
+                <w:bCs/>
+                <w:color w:val="000000"/>
+              </w:rPr>
+              <w:t>Misselwitz</w:t>
+            </w:r>
+            <w:proofErr w:type="spellEnd"/>
+            <w:r>
+              <w:rPr>
+                <w:b/>
+                <w:bCs/>
+                <w:color w:val="000000"/>
+              </w:rPr>
+              <w:t xml:space="preserve">, P., &amp; </w:t>
+            </w:r>
+            <w:proofErr w:type="spellStart"/>
+            <w:r>
+              <w:rPr>
+                <w:b/>
+                <w:bCs/>
+                <w:color w:val="000000"/>
+              </w:rPr>
+              <w:t>Steigemann</w:t>
+            </w:r>
+            <w:proofErr w:type="spellEnd"/>
+            <w:r>
+              <w:rPr>
+                <w:b/>
+                <w:bCs/>
+                <w:color w:val="000000"/>
+              </w:rPr>
+              <w:t xml:space="preserve"> A. (2018). Planning the Ideal Refugee Camp </w:t>
+            </w:r>
+            <w:proofErr w:type="gramStart"/>
+            <w:r>
+              <w:rPr>
+                <w:b/>
+                <w:bCs/>
+                <w:color w:val="000000"/>
+              </w:rPr>
+              <w:t>A</w:t>
+            </w:r>
+            <w:proofErr w:type="gramEnd"/>
+            <w:r>
+              <w:rPr>
+                <w:b/>
+                <w:bCs/>
+                <w:color w:val="000000"/>
+              </w:rPr>
+              <w:t xml:space="preserve"> Critical Interrogation of Recent Planning Innovations in Jordan and Germany. </w:t>
             </w:r>
             <w:r>
               <w:rPr>
@@ -5939,7 +5848,43 @@
                 <w:bCs/>
                 <w:color w:val="000000"/>
               </w:rPr>
-              <w:t xml:space="preserve"> Academic Mindtrek 2022: 25th International Academic Mindtrek conference, Tampere, Finland.</w:t>
+              <w:t xml:space="preserve"> Academic </w:t>
+            </w:r>
+            <w:proofErr w:type="spellStart"/>
+            <w:r>
+              <w:rPr>
+                <w:b/>
+                <w:bCs/>
+                <w:color w:val="000000"/>
+              </w:rPr>
+              <w:t>Mindtrek</w:t>
+            </w:r>
+            <w:proofErr w:type="spellEnd"/>
+            <w:r>
+              <w:rPr>
+                <w:b/>
+                <w:bCs/>
+                <w:color w:val="000000"/>
+              </w:rPr>
+              <w:t xml:space="preserve"> 2022: 25th International Academic </w:t>
+            </w:r>
+            <w:proofErr w:type="spellStart"/>
+            <w:r>
+              <w:rPr>
+                <w:b/>
+                <w:bCs/>
+                <w:color w:val="000000"/>
+              </w:rPr>
+              <w:t>Mindtrek</w:t>
+            </w:r>
+            <w:proofErr w:type="spellEnd"/>
+            <w:r>
+              <w:rPr>
+                <w:b/>
+                <w:bCs/>
+                <w:color w:val="000000"/>
+              </w:rPr>
+              <w:t xml:space="preserve"> conference, Tampere, Finland.</w:t>
             </w:r>
           </w:p>
         </w:tc>
@@ -6061,7 +6006,39 @@
                 <w:b/>
                 <w:bCs/>
               </w:rPr>
-              <w:t xml:space="preserve">Easen, O., &amp; Binatli, A. O. (2017). The Impact of Syrian Refugees on the Turkish Economy: Regional Labour Market Effects. </w:t>
+              <w:t xml:space="preserve">Easen, O., &amp; </w:t>
+            </w:r>
+            <w:proofErr w:type="spellStart"/>
+            <w:r>
+              <w:rPr>
+                <w:b/>
+                <w:bCs/>
+              </w:rPr>
+              <w:t>Binatli</w:t>
+            </w:r>
+            <w:proofErr w:type="spellEnd"/>
+            <w:r>
+              <w:rPr>
+                <w:b/>
+                <w:bCs/>
+              </w:rPr>
+              <w:t xml:space="preserve">, A. O. (2017). The Impact of Syrian Refugees on the Turkish Economy: Regional </w:t>
+            </w:r>
+            <w:proofErr w:type="spellStart"/>
+            <w:r>
+              <w:rPr>
+                <w:b/>
+                <w:bCs/>
+              </w:rPr>
+              <w:t>Labour</w:t>
+            </w:r>
+            <w:proofErr w:type="spellEnd"/>
+            <w:r>
+              <w:rPr>
+                <w:b/>
+                <w:bCs/>
+              </w:rPr>
+              <w:t xml:space="preserve"> Market Effects. </w:t>
             </w:r>
             <w:r>
               <w:rPr>
@@ -6209,13 +6186,23 @@
                 <w:szCs w:val="32"/>
               </w:rPr>
             </w:pPr>
+            <w:proofErr w:type="spellStart"/>
             <w:r>
               <w:rPr>
                 <w:b/>
                 <w:bCs/>
                 <w:color w:val="000000" w:themeColor="text1"/>
               </w:rPr>
-              <w:t>Georgious, T., Baillie, L., &amp; Shah, R. (2023). Investigating Technology Concepts to Support Rohingya Refugees in Malaysia. doi:10.48550/arXiv.2304.01617</w:t>
+              <w:t>Georgious</w:t>
+            </w:r>
+            <w:proofErr w:type="spellEnd"/>
+            <w:r>
+              <w:rPr>
+                <w:b/>
+                <w:bCs/>
+                <w:color w:val="000000" w:themeColor="text1"/>
+              </w:rPr>
+              <w:t>, T., Baillie, L., &amp; Shah, R. (2023). Investigating Technology Concepts to Support Rohingya Refugees in Malaysia. doi:10.48550/arXiv.2304.01617</w:t>
             </w:r>
           </w:p>
         </w:tc>
@@ -6469,9 +6456,20 @@
         <w:spacing w:before="120" w:after="120"/>
         <w:contextualSpacing/>
         <w:jc w:val="both"/>
-      </w:pPr>
-      <w:r>
-        <w:t>1. Centralized Data Management and Identification:</w:t>
+        <w:rPr>
+          <w:b/>
+          <w:bCs/>
+        </w:rPr>
+      </w:pPr>
+      <w:r>
+        <w:t xml:space="preserve">1. </w:t>
+      </w:r>
+      <w:r>
+        <w:rPr>
+          <w:b/>
+          <w:bCs/>
+        </w:rPr>
+        <w:t>Centralized Data Management and Identification:</w:t>
       </w:r>
     </w:p>
     <w:p>
@@ -6479,10 +6477,11 @@
         <w:spacing w:before="120" w:after="120"/>
         <w:contextualSpacing/>
         <w:jc w:val="both"/>
-      </w:pPr>
-      <w:r>
-        <w:t>• Use AI-driven centralized databases for tracking resources and refugee profiles (Alam et al., 2018). Focus on biometric identification to improve security and resource distribution. This will streamline communication between humanitarian organizations and local authorities.</w:t>
-      </w:r>
+        <w:rPr>
+          <w:b/>
+          <w:bCs/>
+        </w:rPr>
+      </w:pPr>
     </w:p>
     <w:p>
       <w:pPr>
@@ -6490,6 +6489,9 @@
         <w:contextualSpacing/>
         <w:jc w:val="both"/>
       </w:pPr>
+      <w:r>
+        <w:t>• Use AI-driven centralized databases for tracking resources and refugee profiles (Alam et al., 2018). Focus on biometric identification to improve security and resource distribution. This will streamline communication between humanitarian organizations and local authorities.</w:t>
+      </w:r>
     </w:p>
     <w:p>
       <w:pPr>
@@ -6497,9 +6499,6 @@
         <w:contextualSpacing/>
         <w:jc w:val="both"/>
       </w:pPr>
-      <w:r>
-        <w:t>2. Improved Refugee Living Conditions:</w:t>
-      </w:r>
     </w:p>
     <w:p>
       <w:pPr>
@@ -6508,7 +6507,14 @@
         <w:jc w:val="both"/>
       </w:pPr>
       <w:r>
-        <w:t>• Implement sustainable infrastructure using innovative urban planning designs and local knowledge to boost self-determination and productivity. Include eco-friendly practices like solar power to reduce environmental impact.</w:t>
+        <w:rPr>
+          <w:b/>
+          <w:bCs/>
+        </w:rPr>
+        <w:t>2. Improved Refugee Living Conditions</w:t>
+      </w:r>
+      <w:r>
+        <w:t>:</w:t>
       </w:r>
     </w:p>
     <w:p>
@@ -6525,7 +6531,7 @@
         <w:jc w:val="both"/>
       </w:pPr>
       <w:r>
-        <w:t>3. Economic Empowerment:</w:t>
+        <w:t>• Implement sustainable infrastructure using innovative urban planning designs and local knowledge to boost self-determination and productivity. Include eco-friendly practices like solar power to reduce environmental impact.</w:t>
       </w:r>
     </w:p>
     <w:p>
@@ -6534,26 +6540,35 @@
         <w:contextualSpacing/>
         <w:jc w:val="both"/>
       </w:pPr>
-      <w:r>
-        <w:t>• Create employment within camps using AI to match skills with opportunities (İncetahtacı, 2024; Filipski et al., 2020). Provide virtual training to enhance productivity and integrate refugees into the local economy.</w:t>
-      </w:r>
     </w:p>
     <w:p>
       <w:pPr>
         <w:spacing w:before="120" w:after="120"/>
         <w:contextualSpacing/>
         <w:jc w:val="both"/>
-      </w:pPr>
+        <w:rPr>
+          <w:b/>
+          <w:bCs/>
+        </w:rPr>
+      </w:pPr>
+      <w:r>
+        <w:rPr>
+          <w:b/>
+          <w:bCs/>
+        </w:rPr>
+        <w:t>3. Economic Empowerment:</w:t>
+      </w:r>
     </w:p>
     <w:p>
       <w:pPr>
         <w:spacing w:before="120" w:after="120"/>
         <w:contextualSpacing/>
         <w:jc w:val="both"/>
-      </w:pPr>
-      <w:r>
-        <w:t>4. Enhanced Security Measures:</w:t>
-      </w:r>
+        <w:rPr>
+          <w:b/>
+          <w:bCs/>
+        </w:rPr>
+      </w:pPr>
     </w:p>
     <w:p>
       <w:pPr>
@@ -6562,7 +6577,7 @@
         <w:jc w:val="both"/>
       </w:pPr>
       <w:r>
-        <w:t>• Incorporate AI-based surveillance and real-time monitoring systems to improve safety (Hossain et al., 2020). Community-based approaches can strengthen trust in security efforts.</w:t>
+        <w:t>• Create employment within camps using AI to match skills with opportunities (İncetahtacı, 2024; Filipski et al., 2020). Provide virtual training to enhance productivity and integrate refugees into the local economy.</w:t>
       </w:r>
     </w:p>
     <w:p>
@@ -6577,9 +6592,17 @@
         <w:spacing w:before="120" w:after="120"/>
         <w:contextualSpacing/>
         <w:jc w:val="both"/>
-      </w:pPr>
-      <w:r>
-        <w:t>5. Community Integration and Social Cohesion:</w:t>
+        <w:rPr>
+          <w:b/>
+          <w:bCs/>
+        </w:rPr>
+      </w:pPr>
+      <w:r>
+        <w:rPr>
+          <w:b/>
+          <w:bCs/>
+        </w:rPr>
+        <w:t>4. Enhanced Security Measures:</w:t>
       </w:r>
     </w:p>
     <w:p>
@@ -6587,10 +6610,11 @@
         <w:spacing w:before="120" w:after="120"/>
         <w:contextualSpacing/>
         <w:jc w:val="both"/>
-      </w:pPr>
-      <w:r>
-        <w:t>• Promote integration between refugees, host communities, and NGOs through education and mentorship programs (İncetahtacı, 2024). These initiatives should address legal and cultural barriers to support both refugees and host communities.</w:t>
-      </w:r>
+        <w:rPr>
+          <w:b/>
+          <w:bCs/>
+        </w:rPr>
+      </w:pPr>
     </w:p>
     <w:p>
       <w:pPr>
@@ -6598,6 +6622,62 @@
         <w:contextualSpacing/>
         <w:jc w:val="both"/>
       </w:pPr>
+      <w:r>
+        <w:t>• Incorporate AI-based surveillance and real-time monitoring systems to improve safety (Hossain et al., 2020). Community-based approaches can strengthen trust in security efforts.</w:t>
+      </w:r>
+    </w:p>
+    <w:p>
+      <w:pPr>
+        <w:spacing w:before="120" w:after="120"/>
+        <w:contextualSpacing/>
+        <w:jc w:val="both"/>
+      </w:pPr>
+    </w:p>
+    <w:p>
+      <w:pPr>
+        <w:spacing w:before="120" w:after="120"/>
+        <w:contextualSpacing/>
+        <w:jc w:val="both"/>
+        <w:rPr>
+          <w:b/>
+          <w:bCs/>
+        </w:rPr>
+      </w:pPr>
+      <w:r>
+        <w:rPr>
+          <w:b/>
+          <w:bCs/>
+        </w:rPr>
+        <w:t>5. Community Integration and Social Cohesion:</w:t>
+      </w:r>
+    </w:p>
+    <w:p>
+      <w:pPr>
+        <w:spacing w:before="120" w:after="120"/>
+        <w:contextualSpacing/>
+        <w:jc w:val="both"/>
+        <w:rPr>
+          <w:b/>
+          <w:bCs/>
+        </w:rPr>
+      </w:pPr>
+    </w:p>
+    <w:p>
+      <w:pPr>
+        <w:spacing w:before="120" w:after="120"/>
+        <w:contextualSpacing/>
+        <w:jc w:val="both"/>
+      </w:pPr>
+      <w:r>
+        <w:t>• Promote integration between refugees, host communities, and NGOs through education and mentorship programs (İncetahtacı, 2024). These initiatives should address legal and cultural barriers to support both refugees and host communities.</w:t>
+      </w:r>
+    </w:p>
+    <w:p>
+      <w:pPr>
+        <w:spacing w:before="120" w:after="120"/>
+        <w:contextualSpacing/>
+        <w:jc w:val="both"/>
+      </w:pPr>
     </w:p>
     <w:p>
       <w:pPr>
@@ -6625,13 +6705,13 @@
         </w:rPr>
         <w:lastRenderedPageBreak/>
         <w:drawing>
-          <wp:anchor distT="0" distB="0" distL="114300" distR="114300" simplePos="0" relativeHeight="251668480" behindDoc="0" locked="0" layoutInCell="1" allowOverlap="1" wp14:anchorId="70E03785" wp14:editId="1F922A99">
+          <wp:anchor distT="0" distB="0" distL="114300" distR="114300" simplePos="0" relativeHeight="251668480" behindDoc="0" locked="0" layoutInCell="1" allowOverlap="1" wp14:anchorId="70E03785" wp14:editId="520E8C90">
             <wp:simplePos x="0" y="0"/>
             <wp:positionH relativeFrom="margin">
               <wp:align>center</wp:align>
             </wp:positionH>
             <wp:positionV relativeFrom="paragraph">
-              <wp:posOffset>330</wp:posOffset>
+              <wp:posOffset>484</wp:posOffset>
             </wp:positionV>
             <wp:extent cx="4868545" cy="2089785"/>
             <wp:effectExtent l="0" t="0" r="8255" b="5715"/>
@@ -6881,14 +6961,23 @@
         </w:rPr>
         <w:t>Solution Validation</w:t>
       </w:r>
-    </w:p>
-    <w:bookmarkEnd w:id="4"/>
-    <w:p>
-      <w:pPr>
-        <w:spacing w:line="276" w:lineRule="auto"/>
-      </w:pPr>
-      <w:r>
-        <w:t>The proposed intelligent accommodation system aligns with findings from existing literature, addressing identified gaps in current refugee support systems. By incorporating AI-driven resource management, sustainable infrastructure, and economic empowerment, the solution is both theoretically sound and practically feasible. Empirical studies, such as those by İncetahtacı (2024) and Filipski et al. (2020), support the use of AI in improving resource allocation and living conditions, reinforcing the solution’s potential effectiveness.</w:t>
+      <w:bookmarkEnd w:id="4"/>
+    </w:p>
+    <w:p>
+      <w:pPr>
+        <w:widowControl w:val="0"/>
+        <w:suppressAutoHyphens/>
+        <w:autoSpaceDN w:val="0"/>
+        <w:spacing w:after="240" w:line="276" w:lineRule="auto"/>
+        <w:jc w:val="both"/>
+        <w:textAlignment w:val="baseline"/>
+        <w:rPr>
+          <w:b/>
+          <w:bCs/>
+        </w:rPr>
+      </w:pPr>
+      <w:r>
+        <w:t>The proposed intelligent accommodation system improves refugee support by integrating AI-driven resource management, spatial organization, and sustainable infrastructure. Marji and Kohout (2022) highlight AI’s role in optimizing camp layouts and resource management, supporting our system’s goals. İncetahtacı (2024) underscores the importance of economic empowerment, reinforcing the system's potential to enhance productivity and self-reliance among refugees. These studies validate the system's effectiveness in addressing existing gaps in refugee accommodation.</w:t>
       </w:r>
     </w:p>
     <w:p>
@@ -6906,12 +6995,8 @@
     </w:p>
     <w:p>
       <w:pPr>
-        <w:widowControl w:val="0"/>
-        <w:suppressAutoHyphens/>
-        <w:autoSpaceDN w:val="0"/>
-        <w:spacing w:line="276" w:lineRule="auto"/>
-        <w:jc w:val="both"/>
-        <w:textAlignment w:val="baseline"/>
+        <w:spacing w:before="240" w:after="120"/>
+        <w:outlineLvl w:val="0"/>
         <w:rPr>
           <w:rFonts w:eastAsia="Arial Unicode MS"/>
         </w:rPr>
@@ -6920,39 +7005,22 @@
         <w:rPr>
           <w:rFonts w:eastAsia="Arial Unicode MS"/>
         </w:rPr>
-        <w:t>This paper presents a framework for an intelligent accommodation system designed to address the multifaceted challenges faced by Rohingya refugees. The proposed solution aims to enhance living conditions, security, and economic opportunities by integrating AI-driven management systems with sustainable infrastructure and community-focused strategies. The framework is built upon a comprehensive review of existing literature and highlights the need for innovative approaches to improve both immediate relief and long-term self-sufficiency for refugees.</w:t>
-      </w:r>
-    </w:p>
-    <w:p>
-      <w:pPr>
-        <w:widowControl w:val="0"/>
-        <w:suppressAutoHyphens/>
-        <w:autoSpaceDN w:val="0"/>
-        <w:spacing w:line="276" w:lineRule="auto"/>
-        <w:jc w:val="both"/>
-        <w:textAlignment w:val="baseline"/>
+        <w:t>This paper presents a framework for an intelligent accommodation system to improve the living conditions, security, and economic opportunities for Rohingya refugees. By integrating AI-driven systems with sustainable infrastructure, the solution focuses on both immediate relief and long-term self-sufficiency, based on a comprehensive literature review.</w:t>
+      </w:r>
+    </w:p>
+    <w:p>
+      <w:pPr>
+        <w:spacing w:before="240" w:after="120"/>
+        <w:outlineLvl w:val="0"/>
         <w:rPr>
           <w:rFonts w:eastAsia="Arial Unicode MS"/>
         </w:rPr>
       </w:pPr>
-    </w:p>
-    <w:p>
-      <w:pPr>
-        <w:widowControl w:val="0"/>
-        <w:suppressAutoHyphens/>
-        <w:autoSpaceDN w:val="0"/>
-        <w:spacing w:line="276" w:lineRule="auto"/>
-        <w:jc w:val="both"/>
-        <w:textAlignment w:val="baseline"/>
+      <w:r>
         <w:rPr>
           <w:rFonts w:eastAsia="Arial Unicode MS"/>
         </w:rPr>
-      </w:pPr>
-      <w:r>
-        <w:rPr>
-          <w:rFonts w:eastAsia="Arial Unicode MS"/>
-        </w:rPr>
-        <w:t>While the framework provides a robust theoretical model, it is limited by its conceptual nature and the lack of practical implementation. Future research should focus on testing and refining the proposed system in real-world settings to assess its effectiveness and feasibility. Additionally, exploring scalability and adaptability for different refugee contexts will be essential for validating and extending the framework's applicability. Addressing these limitations will help in further developing practical solutions that can be effectively deployed and evaluated.</w:t>
+        <w:t>While the framework offers a strong theoretical model, it remains conceptual and lacks real-world testing. Future research should explore its practical implementation, scalability, and adaptability to ensure its effectiveness in various refugee contexts.</w:t>
       </w:r>
     </w:p>
     <w:p>
@@ -7000,7 +7068,21 @@
         <w:rPr>
           <w:bCs/>
         </w:rPr>
-        <w:t xml:space="preserve"> Available at https://www.dhakatribune.com/bangladesh/crime/340383/detectives-reveal-how rohingyas-obtain-fake. Accessed on September 14, 2024.</w:t>
+        <w:t xml:space="preserve"> Available at https://www.dhakatribune.com/bangladesh/crime/340383/detectives-reveal-how </w:t>
+      </w:r>
+      <w:proofErr w:type="spellStart"/>
+      <w:r>
+        <w:rPr>
+          <w:bCs/>
+        </w:rPr>
+        <w:t>rohingyas</w:t>
+      </w:r>
+      <w:proofErr w:type="spellEnd"/>
+      <w:r>
+        <w:rPr>
+          <w:bCs/>
+        </w:rPr>
+        <w:t>-obtain-fake. Accessed on September 14, 2024.</w:t>
       </w:r>
     </w:p>
     <w:p>
@@ -7024,7 +7106,21 @@
         <w:rPr>
           <w:bCs/>
         </w:rPr>
-        <w:t xml:space="preserve">Alam, F. R., Munir, M. B., Ishrak, S., Hussain, S., Reza, F., Khan, N. S., Tumpa, S. N. &amp; Karim, M. M. (2018). </w:t>
+        <w:t xml:space="preserve">Alam, F. R., Munir, M. B., Ishrak, S., Hussain, S., Reza, F., Khan, N. S., </w:t>
+      </w:r>
+      <w:proofErr w:type="spellStart"/>
+      <w:r>
+        <w:rPr>
+          <w:bCs/>
+        </w:rPr>
+        <w:t>Tumpa</w:t>
+      </w:r>
+      <w:proofErr w:type="spellEnd"/>
+      <w:r>
+        <w:rPr>
+          <w:bCs/>
+        </w:rPr>
+        <w:t xml:space="preserve">, S. N. &amp; Karim, M. M. (2018). </w:t>
       </w:r>
       <w:r>
         <w:rPr>
@@ -7062,6 +7158,7 @@
         <w:rPr>
           <w:bCs/>
         </w:rPr>
+        <w:lastRenderedPageBreak/>
         <w:t xml:space="preserve">Barua, S., &amp; Chowdhury, K. R. (2021, October 26). </w:t>
       </w:r>
       <w:r>
@@ -7100,7 +7197,21 @@
         <w:rPr>
           <w:bCs/>
         </w:rPr>
-        <w:t xml:space="preserve">Bhatia, A., Mahmud, A., Fuller, A., Shin, R., Rahman, A., Shatil, T., Sultana, M., Morshed, K. A. M., Leaning, J., &amp; Balsari, S. (2018). The Rohingya in Cox's Bazar: When the Stateless Seek Refuge. </w:t>
+        <w:t xml:space="preserve">Bhatia, A., Mahmud, A., Fuller, A., Shin, R., Rahman, A., </w:t>
+      </w:r>
+      <w:proofErr w:type="spellStart"/>
+      <w:r>
+        <w:rPr>
+          <w:bCs/>
+        </w:rPr>
+        <w:t>Shatil</w:t>
+      </w:r>
+      <w:proofErr w:type="spellEnd"/>
+      <w:r>
+        <w:rPr>
+          <w:bCs/>
+        </w:rPr>
+        <w:t xml:space="preserve">, T., Sultana, M., Morshed, K. A. M., Leaning, J., &amp; Balsari, S. (2018). The Rohingya in Cox's Bazar: When the Stateless Seek Refuge. </w:t>
       </w:r>
       <w:r>
         <w:rPr>
@@ -7138,7 +7249,63 @@
         <w:rPr>
           <w:bCs/>
         </w:rPr>
-        <w:t xml:space="preserve">Dala, A., Darweesh, A., Misselwitz, P., &amp; Steigemann A. (2018). Planning the Ideal Refugee Camp A Critical Interrogation of Recent Planning Innovations in Jordan and Germany. </w:t>
+        <w:t xml:space="preserve">Dala, A., </w:t>
+      </w:r>
+      <w:proofErr w:type="spellStart"/>
+      <w:r>
+        <w:rPr>
+          <w:bCs/>
+        </w:rPr>
+        <w:t>Darweesh</w:t>
+      </w:r>
+      <w:proofErr w:type="spellEnd"/>
+      <w:r>
+        <w:rPr>
+          <w:bCs/>
+        </w:rPr>
+        <w:t xml:space="preserve">, A., </w:t>
+      </w:r>
+      <w:proofErr w:type="spellStart"/>
+      <w:r>
+        <w:rPr>
+          <w:bCs/>
+        </w:rPr>
+        <w:t>Misselwitz</w:t>
+      </w:r>
+      <w:proofErr w:type="spellEnd"/>
+      <w:r>
+        <w:rPr>
+          <w:bCs/>
+        </w:rPr>
+        <w:t xml:space="preserve">, P., &amp; </w:t>
+      </w:r>
+      <w:proofErr w:type="spellStart"/>
+      <w:r>
+        <w:rPr>
+          <w:bCs/>
+        </w:rPr>
+        <w:t>Steigemann</w:t>
+      </w:r>
+      <w:proofErr w:type="spellEnd"/>
+      <w:r>
+        <w:rPr>
+          <w:bCs/>
+        </w:rPr>
+        <w:t xml:space="preserve"> A. (2018). Planning the Ideal Refugee Camp </w:t>
+      </w:r>
+      <w:proofErr w:type="gramStart"/>
+      <w:r>
+        <w:rPr>
+          <w:bCs/>
+        </w:rPr>
+        <w:t>A</w:t>
+      </w:r>
+      <w:proofErr w:type="gramEnd"/>
+      <w:r>
+        <w:rPr>
+          <w:bCs/>
+        </w:rPr>
+        <w:t xml:space="preserve"> Critical Interrogation of Recent Planning Innovations in Jordan and Germany. </w:t>
       </w:r>
       <w:r>
         <w:rPr>
@@ -7176,7 +7343,35 @@
         <w:rPr>
           <w:bCs/>
         </w:rPr>
-        <w:t xml:space="preserve">Easen, O., &amp; Binatli, A. O. (2017). The Impact of Syrian Refugees on the Turkish Economy: Regional Labour Market Effects. </w:t>
+        <w:t xml:space="preserve">Easen, O., &amp; </w:t>
+      </w:r>
+      <w:proofErr w:type="spellStart"/>
+      <w:r>
+        <w:rPr>
+          <w:bCs/>
+        </w:rPr>
+        <w:t>Binatli</w:t>
+      </w:r>
+      <w:proofErr w:type="spellEnd"/>
+      <w:r>
+        <w:rPr>
+          <w:bCs/>
+        </w:rPr>
+        <w:t xml:space="preserve">, A. O. (2017). The Impact of Syrian Refugees on the Turkish Economy: Regional </w:t>
+      </w:r>
+      <w:proofErr w:type="spellStart"/>
+      <w:r>
+        <w:rPr>
+          <w:bCs/>
+        </w:rPr>
+        <w:t>Labour</w:t>
+      </w:r>
+      <w:proofErr w:type="spellEnd"/>
+      <w:r>
+        <w:rPr>
+          <w:bCs/>
+        </w:rPr>
+        <w:t xml:space="preserve"> Market Effects. </w:t>
       </w:r>
       <w:r>
         <w:rPr>
@@ -7248,11 +7443,19 @@
           <w:bCs/>
         </w:rPr>
       </w:pPr>
-      <w:r>
-        <w:rPr>
-          <w:bCs/>
-        </w:rPr>
-        <w:t>Georgious, T., Baillie, L., &amp; Shah, R. (2023). Investigating Technology Concepts to Support Rohingya Refugees in Malaysia. doi:10.48550/arXiv.2304.01617.</w:t>
+      <w:proofErr w:type="spellStart"/>
+      <w:r>
+        <w:rPr>
+          <w:bCs/>
+        </w:rPr>
+        <w:t>Georgious</w:t>
+      </w:r>
+      <w:proofErr w:type="spellEnd"/>
+      <w:r>
+        <w:rPr>
+          <w:bCs/>
+        </w:rPr>
+        <w:t>, T., Baillie, L., &amp; Shah, R. (2023). Investigating Technology Concepts to Support Rohingya Refugees in Malaysia. doi:10.48550/arXiv.2304.01617.</w:t>
       </w:r>
     </w:p>
     <w:p>
@@ -7480,7 +7683,6 @@
         <w:rPr>
           <w:bCs/>
         </w:rPr>
-        <w:lastRenderedPageBreak/>
         <w:t xml:space="preserve">Marji, N., &amp; Kohout, M. (2022). </w:t>
       </w:r>
       <w:r>
@@ -7495,7 +7697,35 @@
         <w:rPr>
           <w:bCs/>
         </w:rPr>
-        <w:t xml:space="preserve"> Academic Mindtrek 2022: 25th International Academic Mindtrek conference, Tampere, Finland.</w:t>
+        <w:t xml:space="preserve"> Academic </w:t>
+      </w:r>
+      <w:proofErr w:type="spellStart"/>
+      <w:r>
+        <w:rPr>
+          <w:bCs/>
+        </w:rPr>
+        <w:t>Mindtrek</w:t>
+      </w:r>
+      <w:proofErr w:type="spellEnd"/>
+      <w:r>
+        <w:rPr>
+          <w:bCs/>
+        </w:rPr>
+        <w:t xml:space="preserve"> 2022: 25th International Academic </w:t>
+      </w:r>
+      <w:proofErr w:type="spellStart"/>
+      <w:r>
+        <w:rPr>
+          <w:bCs/>
+        </w:rPr>
+        <w:t>Mindtrek</w:t>
+      </w:r>
+      <w:proofErr w:type="spellEnd"/>
+      <w:r>
+        <w:rPr>
+          <w:bCs/>
+        </w:rPr>
+        <w:t xml:space="preserve"> conference, Tampere, Finland.</w:t>
       </w:r>
     </w:p>
     <w:p>
@@ -7519,7 +7749,14 @@
         <w:rPr>
           <w:bCs/>
         </w:rPr>
-        <w:t xml:space="preserve">Milton, A. H., Rahman, M., Hussain, S., Jindal, C., Choudhury, S., Akter, S., Ferdousi, S., Akter Mouly, T., Hall, J., &amp; Efird, J. T. (2017). Trapped in Statelessness: Rohingya Refugees in Bangladesh. </w:t>
+        <w:t xml:space="preserve">Milton, A. H., Rahman, M., Hussain, S., Jindal, C., Choudhury, S., Akter, S., Ferdousi, S., Akter Mouly, T., Hall, J., &amp; Efird, J. T. (2017). Trapped in Statelessness: Rohingya Refugees in </w:t>
+      </w:r>
+      <w:r>
+        <w:rPr>
+          <w:bCs/>
+        </w:rPr>
+        <w:lastRenderedPageBreak/>
+        <w:t xml:space="preserve">Bangladesh. </w:t>
       </w:r>
       <w:r>
         <w:rPr>
@@ -7667,11 +7904,19 @@
           <w:bCs/>
         </w:rPr>
       </w:pPr>
-      <w:r>
-        <w:rPr>
-          <w:bCs/>
-        </w:rPr>
-        <w:t xml:space="preserve">Wardeh, M., &amp; Marques, R. C. (2021). Sustainability in refugee camps: A systematic review and meta-analysis. </w:t>
+      <w:proofErr w:type="spellStart"/>
+      <w:r>
+        <w:rPr>
+          <w:bCs/>
+        </w:rPr>
+        <w:t>Wardeh</w:t>
+      </w:r>
+      <w:proofErr w:type="spellEnd"/>
+      <w:r>
+        <w:rPr>
+          <w:bCs/>
+        </w:rPr>
+        <w:t xml:space="preserve">, M., &amp; Marques, R. C. (2021). Sustainability in refugee camps: A systematic review and meta-analysis. </w:t>
       </w:r>
       <w:r>
         <w:rPr>
@@ -14011,15 +14256,6 @@
 </file>
 
 <file path=customXml/item1.xml><?xml version="1.0" encoding="utf-8"?>
-<?mso-contentType ?>
-<FormTemplates xmlns="http://schemas.microsoft.com/sharepoint/v3/contenttype/forms">
-  <Display>DocumentLibraryForm</Display>
-  <Edit>DocumentLibraryForm</Edit>
-  <New>DocumentLibraryForm</New>
-</FormTemplates>
-</file>
-
-<file path=customXml/item2.xml><?xml version="1.0" encoding="utf-8"?>
 <ct:contentTypeSchema xmlns:ct="http://schemas.microsoft.com/office/2006/metadata/contentType" xmlns:ma="http://schemas.microsoft.com/office/2006/metadata/properties/metaAttributes" ct:_="" ma:_="" ma:contentTypeName="Document" ma:contentTypeID="0x0101005D9776B16EEA9E4C8040DE7390FE9391" ma:contentTypeVersion="0" ma:contentTypeDescription="Create a new document." ma:contentTypeScope="" ma:versionID="0ff3a4f85b69b2c343982500452bb24c">
   <xsd:schema xmlns:xsd="http://www.w3.org/2001/XMLSchema" xmlns:xs="http://www.w3.org/2001/XMLSchema" xmlns:p="http://schemas.microsoft.com/office/2006/metadata/properties" targetNamespace="http://schemas.microsoft.com/office/2006/metadata/properties" ma:root="true" ma:fieldsID="b764bea3eb9b1a5be8fd57fac5fb459b">
     <xsd:element name="properties">
@@ -14133,15 +14369,16 @@
 </ct:contentTypeSchema>
 </file>
 
-<file path=customXml/itemProps1.xml><?xml version="1.0" encoding="utf-8"?>
-<ds:datastoreItem xmlns:ds="http://schemas.openxmlformats.org/officeDocument/2006/customXml" ds:itemID="{7166DF68-D07C-43F9-BB91-24E5D466AF05}">
-  <ds:schemaRefs>
-    <ds:schemaRef ds:uri="http://schemas.microsoft.com/sharepoint/v3/contenttype/forms"/>
-  </ds:schemaRefs>
-</ds:datastoreItem>
+<file path=customXml/item2.xml><?xml version="1.0" encoding="utf-8"?>
+<?mso-contentType ?>
+<FormTemplates xmlns="http://schemas.microsoft.com/sharepoint/v3/contenttype/forms">
+  <Display>DocumentLibraryForm</Display>
+  <Edit>DocumentLibraryForm</Edit>
+  <New>DocumentLibraryForm</New>
+</FormTemplates>
 </file>
 
-<file path=customXml/itemProps2.xml><?xml version="1.0" encoding="utf-8"?>
+<file path=customXml/itemProps1.xml><?xml version="1.0" encoding="utf-8"?>
 <ds:datastoreItem xmlns:ds="http://schemas.openxmlformats.org/officeDocument/2006/customXml" ds:itemID="{87DD8CFC-2DC1-4684-BE46-B60B1A7D358C}">
   <ds:schemaRefs>
     <ds:schemaRef ds:uri="http://schemas.microsoft.com/office/2006/metadata/contentType"/>
@@ -14155,4 +14392,12 @@
     <ds:schemaRef ds:uri="http://schemas.microsoft.com/office/infopath/2007/PartnerControls"/>
   </ds:schemaRefs>
 </ds:datastoreItem>
+</file>
+
+<file path=customXml/itemProps2.xml><?xml version="1.0" encoding="utf-8"?>
+<ds:datastoreItem xmlns:ds="http://schemas.openxmlformats.org/officeDocument/2006/customXml" ds:itemID="{7166DF68-D07C-43F9-BB91-24E5D466AF05}">
+  <ds:schemaRefs>
+    <ds:schemaRef ds:uri="http://schemas.microsoft.com/sharepoint/v3/contenttype/forms"/>
+  </ds:schemaRefs>
+</ds:datastoreItem>
 </file>
</xml_diff>